<commit_message>
Updated github links for case guide
</commit_message>
<xml_diff>
--- a/Russian Case How To.docx
+++ b/Russian Case How To.docx
@@ -121,8 +121,6 @@
         </w:rPr>
         <w:t xml:space="preserve">This document isn’t </w:t>
       </w:r>
-      <w:bookmarkStart w:id="0" w:name="_GoBack"/>
-      <w:bookmarkEnd w:id="0"/>
       <w:r>
         <w:rPr>
           <w:rFonts w:ascii="Arial" w:hAnsi="Arial" w:cs="Arial"/>
@@ -155,11 +153,51 @@
     </w:p>
     <w:p>
       <w:pPr>
-        <w:rPr>
-          <w:rFonts w:ascii="Arial" w:hAnsi="Arial" w:cs="Arial"/>
-        </w:rPr>
-      </w:pPr>
-    </w:p>
+        <w:jc w:val="center"/>
+        <w:rPr>
+          <w:rFonts w:ascii="Arial" w:hAnsi="Arial" w:cs="Arial"/>
+        </w:rPr>
+      </w:pPr>
+    </w:p>
+    <w:p>
+      <w:pPr>
+        <w:jc w:val="center"/>
+        <w:rPr>
+          <w:rFonts w:ascii="Arial" w:hAnsi="Arial" w:cs="Arial"/>
+        </w:rPr>
+      </w:pPr>
+      <w:bookmarkStart w:id="0" w:name="_GoBack"/>
+      <w:r>
+        <w:rPr>
+          <w:rFonts w:ascii="Arial" w:hAnsi="Arial" w:cs="Arial"/>
+        </w:rPr>
+        <w:t>Check out this guide and other Russian stuff on GitHub:</w:t>
+      </w:r>
+    </w:p>
+    <w:p>
+      <w:pPr>
+        <w:jc w:val="center"/>
+        <w:rPr>
+          <w:rFonts w:ascii="Arial" w:hAnsi="Arial" w:cs="Arial"/>
+        </w:rPr>
+      </w:pPr>
+      <w:hyperlink r:id="rId4" w:history="1">
+        <w:r>
+          <w:rPr>
+            <w:rStyle w:val="Hyperlink"/>
+            <w:rFonts w:ascii="Arial" w:hAnsi="Arial" w:cs="Arial"/>
+          </w:rPr>
+          <w:t>https://github.com/sergiozygmunt/Russian-MLRU</w:t>
+        </w:r>
+      </w:hyperlink>
+      <w:r>
+        <w:rPr>
+          <w:rFonts w:ascii="Arial" w:hAnsi="Arial" w:cs="Arial"/>
+        </w:rPr>
+        <w:t xml:space="preserve"> </w:t>
+      </w:r>
+    </w:p>
+    <w:bookmarkEnd w:id="0"/>
     <w:p>
       <w:pPr>
         <w:rPr>
@@ -367,7 +405,6 @@
           <w:b/>
           <w:sz w:val="28"/>
         </w:rPr>
-        <w:lastRenderedPageBreak/>
         <w:t>What are cases?</w:t>
       </w:r>
     </w:p>
@@ -591,45 +628,71 @@
           <w:rFonts w:ascii="Arial" w:hAnsi="Arial" w:cs="Arial"/>
           <w:i/>
         </w:rPr>
-        <w:t xml:space="preserve"> </w:t>
+        <w:t xml:space="preserve"> broke</w:t>
+      </w:r>
+      <w:r>
+        <w:rPr>
+          <w:rFonts w:ascii="Arial" w:hAnsi="Arial" w:cs="Arial"/>
+        </w:rPr>
+        <w:t xml:space="preserve"> his arm</w:t>
+      </w:r>
+    </w:p>
+    <w:p>
+      <w:pPr>
+        <w:rPr>
+          <w:rFonts w:ascii="Arial" w:hAnsi="Arial" w:cs="Arial"/>
+        </w:rPr>
+      </w:pPr>
+      <w:r>
+        <w:rPr>
+          <w:rFonts w:ascii="Arial" w:hAnsi="Arial" w:cs="Arial"/>
+        </w:rPr>
+        <w:t xml:space="preserve">In this example, </w:t>
+      </w:r>
+      <w:r>
+        <w:rPr>
+          <w:rFonts w:ascii="Arial" w:hAnsi="Arial" w:cs="Arial"/>
+          <w:u w:val="single"/>
+        </w:rPr>
+        <w:t>he</w:t>
+      </w:r>
+      <w:r>
+        <w:rPr>
+          <w:rFonts w:ascii="Arial" w:hAnsi="Arial" w:cs="Arial"/>
+        </w:rPr>
+        <w:t xml:space="preserve"> is the subject and </w:t>
       </w:r>
       <w:r>
         <w:rPr>
           <w:rFonts w:ascii="Arial" w:hAnsi="Arial" w:cs="Arial"/>
           <w:i/>
         </w:rPr>
-        <w:t>broke</w:t>
-      </w:r>
-      <w:r>
-        <w:rPr>
-          <w:rFonts w:ascii="Arial" w:hAnsi="Arial" w:cs="Arial"/>
-        </w:rPr>
-        <w:t xml:space="preserve"> his </w:t>
-      </w:r>
-      <w:r>
-        <w:rPr>
-          <w:rFonts w:ascii="Arial" w:hAnsi="Arial" w:cs="Arial"/>
-        </w:rPr>
-        <w:t>arm</w:t>
-      </w:r>
-    </w:p>
-    <w:p>
-      <w:pPr>
-        <w:rPr>
-          <w:rFonts w:ascii="Arial" w:hAnsi="Arial" w:cs="Arial"/>
-        </w:rPr>
-      </w:pPr>
-      <w:r>
-        <w:rPr>
-          <w:rFonts w:ascii="Arial" w:hAnsi="Arial" w:cs="Arial"/>
-        </w:rPr>
-        <w:t>In this example,</w:t>
-      </w:r>
-      <w:r>
-        <w:rPr>
-          <w:rFonts w:ascii="Arial" w:hAnsi="Arial" w:cs="Arial"/>
-        </w:rPr>
-        <w:t xml:space="preserve"> </w:t>
+        <w:t>rides</w:t>
+      </w:r>
+      <w:r>
+        <w:rPr>
+          <w:rFonts w:ascii="Arial" w:hAnsi="Arial" w:cs="Arial"/>
+        </w:rPr>
+        <w:t xml:space="preserve"> is the predicate.</w:t>
+      </w:r>
+      <w:r>
+        <w:rPr>
+          <w:rFonts w:ascii="Arial" w:hAnsi="Arial" w:cs="Arial"/>
+        </w:rPr>
+        <w:br/>
+      </w:r>
+    </w:p>
+    <w:p>
+      <w:pPr>
+        <w:rPr>
+          <w:rFonts w:ascii="Arial" w:hAnsi="Arial" w:cs="Arial"/>
+        </w:rPr>
+      </w:pPr>
+      <w:r>
+        <w:rPr>
+          <w:rFonts w:ascii="Arial" w:hAnsi="Arial" w:cs="Arial"/>
+        </w:rPr>
+        <w:t xml:space="preserve">We can answer the question “What did </w:t>
       </w:r>
       <w:r>
         <w:rPr>
@@ -642,70 +705,13 @@
         <w:rPr>
           <w:rFonts w:ascii="Arial" w:hAnsi="Arial" w:cs="Arial"/>
         </w:rPr>
-        <w:t xml:space="preserve"> is the subject and </w:t>
+        <w:t xml:space="preserve"> do” with </w:t>
       </w:r>
       <w:r>
         <w:rPr>
           <w:rFonts w:ascii="Arial" w:hAnsi="Arial" w:cs="Arial"/>
           <w:i/>
         </w:rPr>
-        <w:t>rides</w:t>
-      </w:r>
-      <w:r>
-        <w:rPr>
-          <w:rFonts w:ascii="Arial" w:hAnsi="Arial" w:cs="Arial"/>
-        </w:rPr>
-        <w:t xml:space="preserve"> is the predicate.</w:t>
-      </w:r>
-      <w:r>
-        <w:rPr>
-          <w:rFonts w:ascii="Arial" w:hAnsi="Arial" w:cs="Arial"/>
-        </w:rPr>
-        <w:br/>
-      </w:r>
-    </w:p>
-    <w:p>
-      <w:pPr>
-        <w:rPr>
-          <w:rFonts w:ascii="Arial" w:hAnsi="Arial" w:cs="Arial"/>
-        </w:rPr>
-      </w:pPr>
-      <w:r>
-        <w:rPr>
-          <w:rFonts w:ascii="Arial" w:hAnsi="Arial" w:cs="Arial"/>
-        </w:rPr>
-        <w:t>We can answer the question “</w:t>
-      </w:r>
-      <w:r>
-        <w:rPr>
-          <w:rFonts w:ascii="Arial" w:hAnsi="Arial" w:cs="Arial"/>
-        </w:rPr>
-        <w:t xml:space="preserve">What did </w:t>
-      </w:r>
-      <w:r>
-        <w:rPr>
-          <w:rFonts w:ascii="Arial" w:hAnsi="Arial" w:cs="Arial"/>
-          <w:u w:val="single"/>
-        </w:rPr>
-        <w:t>he</w:t>
-      </w:r>
-      <w:r>
-        <w:rPr>
-          <w:rFonts w:ascii="Arial" w:hAnsi="Arial" w:cs="Arial"/>
-        </w:rPr>
-        <w:t xml:space="preserve"> do</w:t>
-      </w:r>
-      <w:r>
-        <w:rPr>
-          <w:rFonts w:ascii="Arial" w:hAnsi="Arial" w:cs="Arial"/>
-        </w:rPr>
-        <w:t xml:space="preserve">” with </w:t>
-      </w:r>
-      <w:r>
-        <w:rPr>
-          <w:rFonts w:ascii="Arial" w:hAnsi="Arial" w:cs="Arial"/>
-          <w:i/>
-        </w:rPr>
         <w:t>broke his arm</w:t>
       </w:r>
       <w:r>
@@ -734,7 +740,7 @@
         </w:rPr>
         <w:t xml:space="preserve">Some fun videos you can watch for understanding subject/predicate and pronouns are </w:t>
       </w:r>
-      <w:hyperlink r:id="rId4" w:history="1">
+      <w:hyperlink r:id="rId5" w:history="1">
         <w:r>
           <w:rPr>
             <w:rStyle w:val="Hyperlink"/>
@@ -749,7 +755,7 @@
         </w:rPr>
         <w:t xml:space="preserve"> and </w:t>
       </w:r>
-      <w:hyperlink r:id="rId5" w:history="1">
+      <w:hyperlink r:id="rId6" w:history="1">
         <w:r>
           <w:rPr>
             <w:rStyle w:val="Hyperlink"/>

</xml_diff>